<commit_message>
Clement's and Geff's improvements
</commit_message>
<xml_diff>
--- a/Instructions for Unstructured Analytics Utility.docx
+++ b/Instructions for Unstructured Analytics Utility.docx
@@ -922,6 +922,7 @@
           <w:szCs w:val="24"/>
         </w:rPr>
       </w:pPr>
+      <w:bookmarkStart w:id="0" w:name="_GoBack"/>
       <w:r>
         <w:rPr>
           <w:rFonts w:ascii="Calibri" w:eastAsia="Times New Roman" w:hAnsi="Calibri" w:cs="Times New Roman"/>
@@ -931,8 +932,8 @@
         </w:rPr>
         <w:drawing>
           <wp:inline distT="0" distB="0" distL="0" distR="0">
-            <wp:extent cx="9594215" cy="4285615"/>
-            <wp:effectExtent l="0" t="0" r="6985" b="635"/>
+            <wp:extent cx="5977070" cy="2669882"/>
+            <wp:effectExtent l="0" t="0" r="5080" b="0"/>
             <wp:docPr id="2" name="Picture 2" descr="graphic"/>
             <wp:cNvGraphicFramePr>
               <a:graphicFrameLocks xmlns:a="http://schemas.openxmlformats.org/drawingml/2006/main" noChangeAspect="1"/>
@@ -962,7 +963,7 @@
                   <pic:spPr bwMode="auto">
                     <a:xfrm>
                       <a:off x="0" y="0"/>
-                      <a:ext cx="9594215" cy="4285615"/>
+                      <a:ext cx="5977374" cy="2670018"/>
                     </a:xfrm>
                     <a:prstGeom prst="rect">
                       <a:avLst/>
@@ -978,6 +979,7 @@
           </wp:inline>
         </w:drawing>
       </w:r>
+      <w:bookmarkEnd w:id="0"/>
     </w:p>
     <w:p>
       <w:pPr>
@@ -1030,34 +1032,34 @@
           <w:rFonts w:ascii="Calibri" w:eastAsia="Times New Roman" w:hAnsi="Calibri" w:cs="Times New Roman"/>
           <w:color w:val="1F497D"/>
         </w:rPr>
+        <w:t>Click on Load.</w:t>
+      </w:r>
+      <w:proofErr w:type="gramEnd"/>
+      <w:r>
+        <w:rPr>
+          <w:rFonts w:ascii="Calibri" w:eastAsia="Times New Roman" w:hAnsi="Calibri" w:cs="Times New Roman"/>
+          <w:color w:val="1F497D"/>
+        </w:rPr>
+        <w:t xml:space="preserve"> You should get 3 files loaded:</w:t>
+      </w:r>
+    </w:p>
+    <w:p>
+      <w:pPr>
+        <w:spacing w:after="0" w:line="240" w:lineRule="auto"/>
+        <w:rPr>
+          <w:rFonts w:ascii="Times New Roman" w:eastAsia="Times New Roman" w:hAnsi="Times New Roman" w:cs="Times New Roman"/>
+          <w:sz w:val="24"/>
+          <w:szCs w:val="24"/>
+        </w:rPr>
+      </w:pPr>
+      <w:r>
+        <w:rPr>
+          <w:rFonts w:ascii="Calibri" w:eastAsia="Times New Roman" w:hAnsi="Calibri" w:cs="Times New Roman"/>
+          <w:noProof/>
+          <w:sz w:val="24"/>
+          <w:szCs w:val="24"/>
+        </w:rPr>
         <w:lastRenderedPageBreak/>
-        <w:t>Click on Load.</w:t>
-      </w:r>
-      <w:proofErr w:type="gramEnd"/>
-      <w:r>
-        <w:rPr>
-          <w:rFonts w:ascii="Calibri" w:eastAsia="Times New Roman" w:hAnsi="Calibri" w:cs="Times New Roman"/>
-          <w:color w:val="1F497D"/>
-        </w:rPr>
-        <w:t xml:space="preserve"> You should get 3 files loaded:</w:t>
-      </w:r>
-    </w:p>
-    <w:p>
-      <w:pPr>
-        <w:spacing w:after="0" w:line="240" w:lineRule="auto"/>
-        <w:rPr>
-          <w:rFonts w:ascii="Times New Roman" w:eastAsia="Times New Roman" w:hAnsi="Times New Roman" w:cs="Times New Roman"/>
-          <w:sz w:val="24"/>
-          <w:szCs w:val="24"/>
-        </w:rPr>
-      </w:pPr>
-      <w:r>
-        <w:rPr>
-          <w:rFonts w:ascii="Calibri" w:eastAsia="Times New Roman" w:hAnsi="Calibri" w:cs="Times New Roman"/>
-          <w:noProof/>
-          <w:sz w:val="24"/>
-          <w:szCs w:val="24"/>
-        </w:rPr>
         <w:drawing>
           <wp:inline distT="0" distB="0" distL="0" distR="0">
             <wp:extent cx="4217035" cy="2019935"/>
@@ -1169,8 +1171,6 @@
           <w:szCs w:val="24"/>
         </w:rPr>
       </w:pPr>
-      <w:bookmarkStart w:id="0" w:name="_GoBack"/>
-      <w:bookmarkEnd w:id="0"/>
       <w:r>
         <w:rPr>
           <w:rFonts w:ascii="Calibri" w:eastAsia="Times New Roman" w:hAnsi="Calibri" w:cs="Times New Roman"/>

</xml_diff>